<commit_message>
update: add github link into 2001215686 - Nguyễn Hữu Đại - Buổi 2.docx
</commit_message>
<xml_diff>
--- a/2001215686 - Nguyễn Hữu Đại - Buổi 2.docx
+++ b/2001215686 - Nguyễn Hữu Đại - Buổi 2.docx
@@ -141,12 +141,12 @@
           <wp:inline distB="114300" distT="114300" distL="114300" distR="114300">
             <wp:extent cx="5943600" cy="3200400"/>
             <wp:effectExtent b="0" l="0" r="0" t="0"/>
-            <wp:docPr id="1" name="image4.png"/>
+            <wp:docPr id="1" name="image3.png"/>
             <a:graphic>
               <a:graphicData uri="http://schemas.openxmlformats.org/drawingml/2006/picture">
                 <pic:pic>
                   <pic:nvPicPr>
-                    <pic:cNvPr id="0" name="image4.png"/>
+                    <pic:cNvPr id="0" name="image3.png"/>
                     <pic:cNvPicPr preferRelativeResize="0"/>
                   </pic:nvPicPr>
                   <pic:blipFill>
@@ -207,12 +207,12 @@
           <wp:inline distB="114300" distT="114300" distL="114300" distR="114300">
             <wp:extent cx="5943600" cy="3200400"/>
             <wp:effectExtent b="0" l="0" r="0" t="0"/>
-            <wp:docPr id="3" name="image3.png"/>
+            <wp:docPr id="3" name="image4.png"/>
             <a:graphic>
               <a:graphicData uri="http://schemas.openxmlformats.org/drawingml/2006/picture">
                 <pic:pic>
                   <pic:nvPicPr>
-                    <pic:cNvPr id="0" name="image3.png"/>
+                    <pic:cNvPr id="0" name="image4.png"/>
                     <pic:cNvPicPr preferRelativeResize="0"/>
                   </pic:nvPicPr>
                   <pic:blipFill>
@@ -312,6 +312,62 @@
       <w:pPr>
         <w:rPr/>
       </w:pPr>
+      <w:r>
+        <w:rPr>
+          <w:rtl w:val="0"/>
+        </w:rPr>
+      </w:r>
+    </w:p>
+    <w:p>
+      <w:pPr>
+        <w:rPr/>
+      </w:pPr>
+      <w:r>
+        <w:rPr>
+          <w:rtl w:val="0"/>
+        </w:rPr>
+      </w:r>
+    </w:p>
+    <w:p>
+      <w:pPr>
+        <w:rPr/>
+      </w:pPr>
+      <w:r>
+        <w:rPr>
+          <w:rtl w:val="0"/>
+        </w:rPr>
+      </w:r>
+    </w:p>
+    <w:p>
+      <w:pPr>
+        <w:rPr/>
+      </w:pPr>
+      <w:r>
+        <w:rPr>
+          <w:rtl w:val="0"/>
+        </w:rPr>
+      </w:r>
+    </w:p>
+    <w:p>
+      <w:pPr>
+        <w:rPr/>
+      </w:pPr>
+      <w:r>
+        <w:rPr>
+          <w:rtl w:val="0"/>
+        </w:rPr>
+        <w:t xml:space="preserve">Github: </w:t>
+      </w:r>
+      <w:hyperlink r:id="rId10">
+        <w:r>
+          <w:rPr>
+            <w:color w:val="1155cc"/>
+            <w:u w:val="single"/>
+            <w:rtl w:val="0"/>
+          </w:rPr>
+          <w:t xml:space="preserve">dainguyen1809/2001215686-NguyenHuuDai-AH-DTDM: HUIT - BÀI 2. DỊCH VỤ PaaS (github.com)</w:t>
+        </w:r>
+      </w:hyperlink>
       <w:r>
         <w:rPr>
           <w:rtl w:val="0"/>

</xml_diff>